<commit_message>
Move some exercises from Lab to Exercises in Introduction to DOM and Events lecture
</commit_message>
<xml_diff>
--- a/JavaScript_For_FrontEnd/02. JavaScript-for-Front-End-Introduction-to-DOM-and-Events/Lab/02. JavaScript-for-Front-End-Introduction-to-DOM-and-Events-Lab.docx
+++ b/JavaScript_For_FrontEnd/02. JavaScript-for-Front-End-Introduction-to-DOM-and-Events/Lab/02. JavaScript-for-Front-End-Introduction-to-DOM-and-Events-Lab.docx
@@ -72,7 +72,7 @@
         <w:pStyle w:val="Heading2"/>
       </w:pPr>
       <w:r>
-        <w:t>List of Items</w:t>
+        <w:t>Sum Numbers</w:t>
       </w:r>
     </w:p>
     <w:p>
@@ -83,6 +83,1092 @@
         <w:t xml:space="preserve">Write a JS function </w:t>
       </w:r>
       <w:r>
+        <w:t xml:space="preserve">that </w:t>
+      </w:r>
+      <w:r>
+        <w:rPr>
+          <w:rStyle w:val="Strong"/>
+        </w:rPr>
+        <w:t>reads</w:t>
+      </w:r>
+      <w:r>
+        <w:t xml:space="preserve"> two numbers from input fields in a </w:t>
+      </w:r>
+      <w:r>
+        <w:rPr>
+          <w:rStyle w:val="Strong"/>
+        </w:rPr>
+        <w:t>web page</w:t>
+      </w:r>
+      <w:r>
+        <w:t xml:space="preserve"> and puts their </w:t>
+      </w:r>
+      <w:r>
+        <w:rPr>
+          <w:rStyle w:val="Strong"/>
+          <w:lang w:val="bg-BG"/>
+        </w:rPr>
+        <w:t xml:space="preserve">sum </w:t>
+      </w:r>
+      <w:r>
+        <w:rPr>
+          <w:rStyle w:val="Strong"/>
+        </w:rPr>
+        <w:t>in a</w:t>
+      </w:r>
+      <w:r>
+        <w:rPr>
+          <w:rStyle w:val="Strong"/>
+        </w:rPr>
+        <w:t>nother</w:t>
+      </w:r>
+      <w:r>
+        <w:rPr>
+          <w:rStyle w:val="Strong"/>
+        </w:rPr>
+        <w:t xml:space="preserve"> field</w:t>
+      </w:r>
+      <w:r>
+        <w:t xml:space="preserve"> when the user </w:t>
+      </w:r>
+      <w:r>
+        <w:rPr>
+          <w:rStyle w:val="Strong"/>
+        </w:rPr>
+        <w:t>clicks</w:t>
+      </w:r>
+      <w:r>
+        <w:t xml:space="preserve"> on a button.</w:t>
+      </w:r>
+    </w:p>
+    <w:p>
+      <w:pPr>
+        <w:pStyle w:val="Heading3"/>
+        <w:rPr>
+          <w:noProof/>
+        </w:rPr>
+      </w:pPr>
+      <w:r>
+        <w:rPr>
+          <w:noProof/>
+        </w:rPr>
+        <w:t>Input/Output</w:t>
+      </w:r>
+    </w:p>
+    <w:p>
+      <w:r>
+        <w:t>There will be no input/</w:t>
+      </w:r>
+      <w:r>
+        <w:rPr>
+          <w:noProof/>
+        </w:rPr>
+        <w:t>output,</w:t>
+      </w:r>
+      <w:r>
+        <w:t xml:space="preserve"> your program should instead </w:t>
+      </w:r>
+      <w:r>
+        <w:rPr>
+          <w:rStyle w:val="Strong"/>
+        </w:rPr>
+        <w:t>modify</w:t>
+      </w:r>
+      <w:r>
+        <w:t xml:space="preserve"> the DOM of the given HTML document.</w:t>
+      </w:r>
+    </w:p>
+    <w:tbl>
+      <w:tblPr>
+        <w:tblStyle w:val="TableGrid"/>
+        <w:tblW w:w="10205" w:type="dxa"/>
+        <w:tblInd w:w="23" w:type="dxa"/>
+        <w:tblLayout w:type="fixed"/>
+        <w:tblCellMar>
+          <w:top w:w="57" w:type="dxa"/>
+          <w:left w:w="85" w:type="dxa"/>
+          <w:bottom w:w="57" w:type="dxa"/>
+          <w:right w:w="85" w:type="dxa"/>
+        </w:tblCellMar>
+        <w:tblLook w:val="04A0" w:firstRow="1" w:lastRow="0" w:firstColumn="1" w:lastColumn="0" w:noHBand="0" w:noVBand="1"/>
+      </w:tblPr>
+      <w:tblGrid>
+        <w:gridCol w:w="10205"/>
+      </w:tblGrid>
+      <w:tr>
+        <w:tc>
+          <w:tcPr>
+            <w:tcW w:w="10205" w:type="dxa"/>
+            <w:shd w:val="clear" w:color="auto" w:fill="D9D9D9" w:themeFill="background1" w:themeFillShade="D9"/>
+          </w:tcPr>
+          <w:p>
+            <w:pPr>
+              <w:spacing w:before="0" w:after="0"/>
+              <w:jc w:val="center"/>
+              <w:rPr>
+                <w:b/>
+              </w:rPr>
+            </w:pPr>
+            <w:r>
+              <w:rPr>
+                <w:b/>
+              </w:rPr>
+              <w:t>Sample HTML</w:t>
+            </w:r>
+          </w:p>
+        </w:tc>
+      </w:tr>
+      <w:tr>
+        <w:tc>
+          <w:tcPr>
+            <w:tcW w:w="10205" w:type="dxa"/>
+          </w:tcPr>
+          <w:p>
+            <w:pPr>
+              <w:pStyle w:val="Code"/>
+              <w:contextualSpacing/>
+            </w:pPr>
+            <w:r>
+              <w:t>&lt;input type="text" id="num1" /&gt; +</w:t>
+            </w:r>
+          </w:p>
+          <w:p>
+            <w:pPr>
+              <w:pStyle w:val="Code"/>
+              <w:contextualSpacing/>
+            </w:pPr>
+            <w:r>
+              <w:t>&lt;input type="text" id="num2" /&gt; =</w:t>
+            </w:r>
+          </w:p>
+          <w:p>
+            <w:pPr>
+              <w:pStyle w:val="Code"/>
+              <w:contextualSpacing/>
+            </w:pPr>
+            <w:r>
+              <w:t>&lt;input type="text" id="sum" readonly="readonly" /&gt;</w:t>
+            </w:r>
+          </w:p>
+          <w:p>
+            <w:pPr>
+              <w:pStyle w:val="Code"/>
+              <w:contextualSpacing/>
+            </w:pPr>
+            <w:r>
+              <w:t>&lt;input type="button" value="Calc" onclick="calc()" /&gt;</w:t>
+            </w:r>
+          </w:p>
+          <w:p>
+            <w:pPr>
+              <w:pStyle w:val="Code"/>
+              <w:contextualSpacing/>
+            </w:pPr>
+            <w:r>
+              <w:t>&lt;script&gt;</w:t>
+            </w:r>
+          </w:p>
+          <w:p>
+            <w:pPr>
+              <w:pStyle w:val="Code"/>
+              <w:contextualSpacing/>
+            </w:pPr>
+            <w:r>
+              <w:t xml:space="preserve">    function calc() { </w:t>
+            </w:r>
+          </w:p>
+          <w:p>
+            <w:pPr>
+              <w:pStyle w:val="Code"/>
+              <w:contextualSpacing/>
+            </w:pPr>
+            <w:r>
+              <w:t xml:space="preserve">       </w:t>
+            </w:r>
+            <w:r>
+              <w:rPr>
+                <w:color w:val="00B050"/>
+              </w:rPr>
+              <w:t>// TODO: sum = num1 + num2</w:t>
+            </w:r>
+          </w:p>
+          <w:p>
+            <w:pPr>
+              <w:pStyle w:val="Code"/>
+              <w:contextualSpacing/>
+            </w:pPr>
+            <w:r>
+              <w:t xml:space="preserve">    }</w:t>
+            </w:r>
+          </w:p>
+          <w:p>
+            <w:pPr>
+              <w:pStyle w:val="Code"/>
+              <w:contextualSpacing/>
+            </w:pPr>
+            <w:r>
+              <w:t>&lt;/script&gt;</w:t>
+            </w:r>
+          </w:p>
+        </w:tc>
+      </w:tr>
+    </w:tbl>
+    <w:p>
+      <w:pPr>
+        <w:pStyle w:val="Heading3"/>
+      </w:pPr>
+      <w:r>
+        <w:t>Examples</w:t>
+      </w:r>
+    </w:p>
+    <w:p/>
+    <w:p>
+      <w:pPr>
+        <w:pStyle w:val="Heading3"/>
+        <w:jc w:val="center"/>
+      </w:pPr>
+      <w:r>
+        <w:rPr>
+          <w:noProof/>
+        </w:rPr>
+        <w:drawing>
+          <wp:inline distT="0" distB="0" distL="0" distR="0" wp14:anchorId="68C1DDD4" wp14:editId="7067EF58">
+            <wp:extent cx="2524125" cy="2628225"/>
+            <wp:effectExtent l="0" t="0" r="0" b="1270"/>
+            <wp:docPr id="2" name="Picture 7"/>
+            <wp:cNvGraphicFramePr>
+              <a:graphicFrameLocks xmlns:a="http://schemas.openxmlformats.org/drawingml/2006/main" noChangeAspect="1"/>
+            </wp:cNvGraphicFramePr>
+            <a:graphic xmlns:a="http://schemas.openxmlformats.org/drawingml/2006/main">
+              <a:graphicData uri="http://schemas.openxmlformats.org/drawingml/2006/picture">
+                <pic:pic xmlns:pic="http://schemas.openxmlformats.org/drawingml/2006/picture">
+                  <pic:nvPicPr>
+                    <pic:cNvPr id="8" name="Picture 7"/>
+                    <pic:cNvPicPr>
+                      <a:picLocks noChangeAspect="1"/>
+                    </pic:cNvPicPr>
+                  </pic:nvPicPr>
+                  <pic:blipFill>
+                    <a:blip r:embed="rId10"/>
+                    <a:stretch>
+                      <a:fillRect/>
+                    </a:stretch>
+                  </pic:blipFill>
+                  <pic:spPr>
+                    <a:xfrm>
+                      <a:off x="0" y="0"/>
+                      <a:ext cx="2524125" cy="2628225"/>
+                    </a:xfrm>
+                    <a:prstGeom prst="rect">
+                      <a:avLst/>
+                    </a:prstGeom>
+                  </pic:spPr>
+                </pic:pic>
+              </a:graphicData>
+            </a:graphic>
+          </wp:inline>
+        </w:drawing>
+      </w:r>
+      <w:r>
+        <w:t xml:space="preserve">  </w:t>
+      </w:r>
+      <w:r>
+        <w:t xml:space="preserve">            </w:t>
+      </w:r>
+      <w:r>
+        <w:t xml:space="preserve">   </w:t>
+      </w:r>
+      <w:r>
+        <w:rPr>
+          <w:noProof/>
+        </w:rPr>
+        <w:drawing>
+          <wp:inline distT="0" distB="0" distL="0" distR="0" wp14:anchorId="7366B5D6" wp14:editId="7684456E">
+            <wp:extent cx="2511540" cy="2629577"/>
+            <wp:effectExtent l="0" t="0" r="3175" b="0"/>
+            <wp:docPr id="3" name="Picture 3"/>
+            <wp:cNvGraphicFramePr>
+              <a:graphicFrameLocks xmlns:a="http://schemas.openxmlformats.org/drawingml/2006/main" noChangeAspect="1"/>
+            </wp:cNvGraphicFramePr>
+            <a:graphic xmlns:a="http://schemas.openxmlformats.org/drawingml/2006/main">
+              <a:graphicData uri="http://schemas.openxmlformats.org/drawingml/2006/picture">
+                <pic:pic xmlns:pic="http://schemas.openxmlformats.org/drawingml/2006/picture">
+                  <pic:nvPicPr>
+                    <pic:cNvPr id="1" name=""/>
+                    <pic:cNvPicPr/>
+                  </pic:nvPicPr>
+                  <pic:blipFill>
+                    <a:blip r:embed="rId11"/>
+                    <a:stretch>
+                      <a:fillRect/>
+                    </a:stretch>
+                  </pic:blipFill>
+                  <pic:spPr>
+                    <a:xfrm>
+                      <a:off x="0" y="0"/>
+                      <a:ext cx="2522384" cy="2640931"/>
+                    </a:xfrm>
+                    <a:prstGeom prst="rect">
+                      <a:avLst/>
+                    </a:prstGeom>
+                  </pic:spPr>
+                </pic:pic>
+              </a:graphicData>
+            </a:graphic>
+          </wp:inline>
+        </w:drawing>
+      </w:r>
+    </w:p>
+    <w:p>
+      <w:pPr>
+        <w:pStyle w:val="Heading2"/>
+        <w:ind w:left="357" w:hanging="357"/>
+      </w:pPr>
+      <w:r>
+        <w:t>Show More</w:t>
+      </w:r>
+    </w:p>
+    <w:p>
+      <w:r>
+        <w:rPr>
+          <w:lang w:val="bg-BG"/>
+        </w:rPr>
+        <w:t xml:space="preserve">Write a JS function </w:t>
+      </w:r>
+      <w:r>
+        <w:t xml:space="preserve">that </w:t>
+      </w:r>
+      <w:r>
+        <w:rPr>
+          <w:rStyle w:val="Strong"/>
+        </w:rPr>
+        <w:t>expands</w:t>
+      </w:r>
+      <w:r>
+        <w:t xml:space="preserve"> a hidden section of text when a link is </w:t>
+      </w:r>
+      <w:r>
+        <w:rPr>
+          <w:rStyle w:val="Strong"/>
+        </w:rPr>
+        <w:t>clicked</w:t>
+      </w:r>
+      <w:r>
+        <w:t xml:space="preserve">. The link should </w:t>
+      </w:r>
+      <w:r>
+        <w:rPr>
+          <w:rStyle w:val="Strong"/>
+        </w:rPr>
+        <w:t>disappear</w:t>
+      </w:r>
+      <w:r>
+        <w:t xml:space="preserve"> as the rest of the text shows up.</w:t>
+      </w:r>
+      <w:bookmarkStart w:id="0" w:name="_GoBack"/>
+      <w:bookmarkEnd w:id="0"/>
+    </w:p>
+    <w:p>
+      <w:pPr>
+        <w:pStyle w:val="Heading3"/>
+        <w:rPr>
+          <w:noProof/>
+        </w:rPr>
+      </w:pPr>
+      <w:r>
+        <w:rPr>
+          <w:noProof/>
+        </w:rPr>
+        <w:t>Input/Output</w:t>
+      </w:r>
+    </w:p>
+    <w:p>
+      <w:r>
+        <w:t>There will be no input/</w:t>
+      </w:r>
+      <w:r>
+        <w:rPr>
+          <w:noProof/>
+        </w:rPr>
+        <w:t>output,</w:t>
+      </w:r>
+      <w:r>
+        <w:t xml:space="preserve"> your program should instead </w:t>
+      </w:r>
+      <w:r>
+        <w:rPr>
+          <w:rStyle w:val="Strong"/>
+        </w:rPr>
+        <w:t>modify</w:t>
+      </w:r>
+      <w:r>
+        <w:t xml:space="preserve"> the DOM of the given HTML document.</w:t>
+      </w:r>
+    </w:p>
+    <w:tbl>
+      <w:tblPr>
+        <w:tblStyle w:val="TableGrid"/>
+        <w:tblW w:w="10205" w:type="dxa"/>
+        <w:tblInd w:w="23" w:type="dxa"/>
+        <w:tblLayout w:type="fixed"/>
+        <w:tblCellMar>
+          <w:top w:w="57" w:type="dxa"/>
+          <w:left w:w="85" w:type="dxa"/>
+          <w:bottom w:w="57" w:type="dxa"/>
+          <w:right w:w="85" w:type="dxa"/>
+        </w:tblCellMar>
+        <w:tblLook w:val="04A0" w:firstRow="1" w:lastRow="0" w:firstColumn="1" w:lastColumn="0" w:noHBand="0" w:noVBand="1"/>
+      </w:tblPr>
+      <w:tblGrid>
+        <w:gridCol w:w="10205"/>
+      </w:tblGrid>
+      <w:tr>
+        <w:tc>
+          <w:tcPr>
+            <w:tcW w:w="10205" w:type="dxa"/>
+            <w:shd w:val="clear" w:color="auto" w:fill="D9D9D9" w:themeFill="background1" w:themeFillShade="D9"/>
+          </w:tcPr>
+          <w:p>
+            <w:pPr>
+              <w:spacing w:before="0" w:after="0"/>
+              <w:jc w:val="center"/>
+              <w:rPr>
+                <w:b/>
+              </w:rPr>
+            </w:pPr>
+            <w:r>
+              <w:rPr>
+                <w:b/>
+              </w:rPr>
+              <w:lastRenderedPageBreak/>
+              <w:t>Sample HTML</w:t>
+            </w:r>
+          </w:p>
+        </w:tc>
+      </w:tr>
+      <w:tr>
+        <w:tc>
+          <w:tcPr>
+            <w:tcW w:w="10205" w:type="dxa"/>
+          </w:tcPr>
+          <w:p>
+            <w:pPr>
+              <w:pStyle w:val="Code"/>
+              <w:contextualSpacing/>
+            </w:pPr>
+            <w:r>
+              <w:t>Welcome to the "Show More Text Example".</w:t>
+            </w:r>
+          </w:p>
+          <w:p>
+            <w:pPr>
+              <w:pStyle w:val="Code"/>
+              <w:contextualSpacing/>
+            </w:pPr>
+            <w:r>
+              <w:t>&lt;a href="#" id="more" onclick= "showText()"&gt;Read more …&lt;/a&gt;</w:t>
+            </w:r>
+          </w:p>
+          <w:p>
+            <w:pPr>
+              <w:pStyle w:val="Code"/>
+              <w:contextualSpacing/>
+            </w:pPr>
+            <w:r>
+              <w:t xml:space="preserve">&lt;span id="text" style= "display:none"&gt;Welcome to </w:t>
+            </w:r>
+            <w:r>
+              <w:t>JavaScript and DOM.</w:t>
+            </w:r>
+            <w:r>
+              <w:t>&lt;/span&gt;</w:t>
+            </w:r>
+          </w:p>
+          <w:p>
+            <w:pPr>
+              <w:pStyle w:val="Code"/>
+              <w:contextualSpacing/>
+            </w:pPr>
+            <w:r>
+              <w:t>&lt;script&gt;</w:t>
+            </w:r>
+          </w:p>
+          <w:p>
+            <w:pPr>
+              <w:pStyle w:val="Code"/>
+              <w:contextualSpacing/>
+            </w:pPr>
+            <w:r>
+              <w:t xml:space="preserve">  function showText() {</w:t>
+            </w:r>
+          </w:p>
+          <w:p>
+            <w:pPr>
+              <w:pStyle w:val="Code"/>
+              <w:contextualSpacing/>
+              <w:rPr>
+                <w:color w:val="00B050"/>
+              </w:rPr>
+            </w:pPr>
+            <w:r>
+              <w:t xml:space="preserve">    </w:t>
+            </w:r>
+            <w:r>
+              <w:rPr>
+                <w:color w:val="00B050"/>
+              </w:rPr>
+              <w:t>// TODO</w:t>
+            </w:r>
+          </w:p>
+          <w:p>
+            <w:pPr>
+              <w:pStyle w:val="Code"/>
+              <w:contextualSpacing/>
+            </w:pPr>
+            <w:r>
+              <w:t xml:space="preserve">  }</w:t>
+            </w:r>
+          </w:p>
+          <w:p>
+            <w:pPr>
+              <w:pStyle w:val="Code"/>
+              <w:contextualSpacing/>
+            </w:pPr>
+            <w:r>
+              <w:t>&lt;/script&gt;</w:t>
+            </w:r>
+          </w:p>
+        </w:tc>
+      </w:tr>
+    </w:tbl>
+    <w:p>
+      <w:pPr>
+        <w:pStyle w:val="Heading3"/>
+      </w:pPr>
+      <w:r>
+        <w:t>Examples</w:t>
+      </w:r>
+    </w:p>
+    <w:p>
+      <w:r>
+        <w:rPr>
+          <w:noProof/>
+        </w:rPr>
+        <w:drawing>
+          <wp:inline distT="0" distB="0" distL="0" distR="0" wp14:anchorId="790149F7" wp14:editId="417F6F02">
+            <wp:extent cx="3070253" cy="2520000"/>
+            <wp:effectExtent l="0" t="0" r="0" b="0"/>
+            <wp:docPr id="5" name="Picture 5"/>
+            <wp:cNvGraphicFramePr>
+              <a:graphicFrameLocks xmlns:a="http://schemas.openxmlformats.org/drawingml/2006/main" noChangeAspect="1"/>
+            </wp:cNvGraphicFramePr>
+            <a:graphic xmlns:a="http://schemas.openxmlformats.org/drawingml/2006/main">
+              <a:graphicData uri="http://schemas.openxmlformats.org/drawingml/2006/picture">
+                <pic:pic xmlns:pic="http://schemas.openxmlformats.org/drawingml/2006/picture">
+                  <pic:nvPicPr>
+                    <pic:cNvPr id="5" name="img01.png"/>
+                    <pic:cNvPicPr/>
+                  </pic:nvPicPr>
+                  <pic:blipFill>
+                    <a:blip r:embed="rId12">
+                      <a:extLst>
+                        <a:ext uri="{28A0092B-C50C-407E-A947-70E740481C1C}">
+                          <a14:useLocalDpi xmlns:a14="http://schemas.microsoft.com/office/drawing/2010/main" val="0"/>
+                        </a:ext>
+                      </a:extLst>
+                    </a:blip>
+                    <a:stretch>
+                      <a:fillRect/>
+                    </a:stretch>
+                  </pic:blipFill>
+                  <pic:spPr>
+                    <a:xfrm>
+                      <a:off x="0" y="0"/>
+                      <a:ext cx="3070253" cy="2520000"/>
+                    </a:xfrm>
+                    <a:prstGeom prst="rect">
+                      <a:avLst/>
+                    </a:prstGeom>
+                  </pic:spPr>
+                </pic:pic>
+              </a:graphicData>
+            </a:graphic>
+          </wp:inline>
+        </w:drawing>
+      </w:r>
+      <w:r>
+        <w:t xml:space="preserve"> </w:t>
+      </w:r>
+      <w:r>
+        <w:sym w:font="Wingdings" w:char="F0E0"/>
+      </w:r>
+      <w:r>
+        <w:t xml:space="preserve"> </w:t>
+      </w:r>
+      <w:r>
+        <w:rPr>
+          <w:noProof/>
+        </w:rPr>
+        <w:drawing>
+          <wp:inline distT="0" distB="0" distL="0" distR="0" wp14:anchorId="50D27751" wp14:editId="3538453A">
+            <wp:extent cx="3070253" cy="2520000"/>
+            <wp:effectExtent l="0" t="0" r="0" b="0"/>
+            <wp:docPr id="17" name="Picture 17"/>
+            <wp:cNvGraphicFramePr>
+              <a:graphicFrameLocks xmlns:a="http://schemas.openxmlformats.org/drawingml/2006/main" noChangeAspect="1"/>
+            </wp:cNvGraphicFramePr>
+            <a:graphic xmlns:a="http://schemas.openxmlformats.org/drawingml/2006/main">
+              <a:graphicData uri="http://schemas.openxmlformats.org/drawingml/2006/picture">
+                <pic:pic xmlns:pic="http://schemas.openxmlformats.org/drawingml/2006/picture">
+                  <pic:nvPicPr>
+                    <pic:cNvPr id="6" name="img02.png"/>
+                    <pic:cNvPicPr/>
+                  </pic:nvPicPr>
+                  <pic:blipFill>
+                    <a:blip r:embed="rId13">
+                      <a:extLst>
+                        <a:ext uri="{28A0092B-C50C-407E-A947-70E740481C1C}">
+                          <a14:useLocalDpi xmlns:a14="http://schemas.microsoft.com/office/drawing/2010/main" val="0"/>
+                        </a:ext>
+                      </a:extLst>
+                    </a:blip>
+                    <a:stretch>
+                      <a:fillRect/>
+                    </a:stretch>
+                  </pic:blipFill>
+                  <pic:spPr>
+                    <a:xfrm>
+                      <a:off x="0" y="0"/>
+                      <a:ext cx="3070253" cy="2520000"/>
+                    </a:xfrm>
+                    <a:prstGeom prst="rect">
+                      <a:avLst/>
+                    </a:prstGeom>
+                  </pic:spPr>
+                </pic:pic>
+              </a:graphicData>
+            </a:graphic>
+          </wp:inline>
+        </w:drawing>
+      </w:r>
+    </w:p>
+    <w:p>
+      <w:pPr>
+        <w:pStyle w:val="Heading2"/>
+        <w:ind w:left="357" w:hanging="357"/>
+      </w:pPr>
+      <w:r>
+        <w:t>Collect List Items</w:t>
+      </w:r>
+    </w:p>
+    <w:p>
+      <w:r>
+        <w:rPr>
+          <w:lang w:val="bg-BG"/>
+        </w:rPr>
+        <w:t xml:space="preserve">Write a JS function </w:t>
+      </w:r>
+      <w:r>
+        <w:t xml:space="preserve">that scans a </w:t>
+      </w:r>
+      <w:r>
+        <w:t xml:space="preserve">given </w:t>
+      </w:r>
+      <w:r>
+        <w:rPr>
+          <w:rStyle w:val="Strong"/>
+        </w:rPr>
+        <w:t>HTML list</w:t>
+      </w:r>
+      <w:r>
+        <w:t xml:space="preserve"> and</w:t>
+      </w:r>
+      <w:r>
+        <w:t xml:space="preserve"> </w:t>
+      </w:r>
+      <w:r>
+        <w:rPr>
+          <w:rStyle w:val="Strong"/>
+        </w:rPr>
+        <w:t>appends</w:t>
+      </w:r>
+      <w:r>
+        <w:t xml:space="preserve"> all collected list items’</w:t>
+      </w:r>
+      <w:r>
+        <w:t xml:space="preserve"> text to </w:t>
+      </w:r>
+      <w:r>
+        <w:t xml:space="preserve">a </w:t>
+      </w:r>
+      <w:r>
+        <w:rPr>
+          <w:rStyle w:val="Strong"/>
+        </w:rPr>
+        <w:t>text area</w:t>
+      </w:r>
+      <w:r>
+        <w:t xml:space="preserve"> on the same page when the user </w:t>
+      </w:r>
+      <w:r>
+        <w:rPr>
+          <w:rStyle w:val="Strong"/>
+        </w:rPr>
+        <w:t>clicks</w:t>
+      </w:r>
+      <w:r>
+        <w:t xml:space="preserve"> on a button.</w:t>
+      </w:r>
+    </w:p>
+    <w:p>
+      <w:pPr>
+        <w:pStyle w:val="Heading3"/>
+        <w:rPr>
+          <w:noProof/>
+        </w:rPr>
+      </w:pPr>
+      <w:r>
+        <w:rPr>
+          <w:noProof/>
+        </w:rPr>
+        <w:t>Input/Output</w:t>
+      </w:r>
+    </w:p>
+    <w:p>
+      <w:r>
+        <w:t>There will be no input/</w:t>
+      </w:r>
+      <w:r>
+        <w:rPr>
+          <w:noProof/>
+        </w:rPr>
+        <w:t>output,</w:t>
+      </w:r>
+      <w:r>
+        <w:t xml:space="preserve"> your program should instead </w:t>
+      </w:r>
+      <w:r>
+        <w:rPr>
+          <w:rStyle w:val="Strong"/>
+        </w:rPr>
+        <w:t>modify</w:t>
+      </w:r>
+      <w:r>
+        <w:t xml:space="preserve"> the DOM of the given HTML document.</w:t>
+      </w:r>
+    </w:p>
+    <w:tbl>
+      <w:tblPr>
+        <w:tblStyle w:val="TableGrid"/>
+        <w:tblW w:w="10205" w:type="dxa"/>
+        <w:tblInd w:w="23" w:type="dxa"/>
+        <w:tblLayout w:type="fixed"/>
+        <w:tblCellMar>
+          <w:top w:w="57" w:type="dxa"/>
+          <w:left w:w="85" w:type="dxa"/>
+          <w:bottom w:w="57" w:type="dxa"/>
+          <w:right w:w="85" w:type="dxa"/>
+        </w:tblCellMar>
+        <w:tblLook w:val="04A0" w:firstRow="1" w:lastRow="0" w:firstColumn="1" w:lastColumn="0" w:noHBand="0" w:noVBand="1"/>
+      </w:tblPr>
+      <w:tblGrid>
+        <w:gridCol w:w="10205"/>
+      </w:tblGrid>
+      <w:tr>
+        <w:tc>
+          <w:tcPr>
+            <w:tcW w:w="10205" w:type="dxa"/>
+            <w:shd w:val="clear" w:color="auto" w:fill="D9D9D9" w:themeFill="background1" w:themeFillShade="D9"/>
+          </w:tcPr>
+          <w:p>
+            <w:pPr>
+              <w:spacing w:before="0" w:after="0"/>
+              <w:jc w:val="center"/>
+              <w:rPr>
+                <w:b/>
+              </w:rPr>
+            </w:pPr>
+            <w:r>
+              <w:rPr>
+                <w:b/>
+              </w:rPr>
+              <w:t>Sample HTML</w:t>
+            </w:r>
+          </w:p>
+        </w:tc>
+      </w:tr>
+      <w:tr>
+        <w:tc>
+          <w:tcPr>
+            <w:tcW w:w="10205" w:type="dxa"/>
+          </w:tcPr>
+          <w:p>
+            <w:pPr>
+              <w:pStyle w:val="Code"/>
+              <w:contextualSpacing/>
+            </w:pPr>
+            <w:r>
+              <w:t>&lt;ul id="items"&gt;</w:t>
+            </w:r>
+          </w:p>
+          <w:p>
+            <w:pPr>
+              <w:pStyle w:val="Code"/>
+              <w:contextualSpacing/>
+            </w:pPr>
+            <w:r>
+              <w:t xml:space="preserve">  &lt;li&gt;first item&lt;/li&gt;</w:t>
+            </w:r>
+          </w:p>
+          <w:p>
+            <w:pPr>
+              <w:pStyle w:val="Code"/>
+              <w:contextualSpacing/>
+            </w:pPr>
+            <w:r>
+              <w:t xml:space="preserve">  &lt;li&gt;second item&lt;/li&gt;</w:t>
+            </w:r>
+          </w:p>
+          <w:p>
+            <w:pPr>
+              <w:pStyle w:val="Code"/>
+              <w:contextualSpacing/>
+            </w:pPr>
+            <w:r>
+              <w:t xml:space="preserve">  &lt;li&gt;third item&lt;/li&gt;</w:t>
+            </w:r>
+          </w:p>
+          <w:p>
+            <w:pPr>
+              <w:pStyle w:val="Code"/>
+              <w:contextualSpacing/>
+            </w:pPr>
+            <w:r>
+              <w:t>&lt;/ul&gt;</w:t>
+            </w:r>
+          </w:p>
+          <w:p>
+            <w:pPr>
+              <w:pStyle w:val="Code"/>
+              <w:contextualSpacing/>
+            </w:pPr>
+            <w:r>
+              <w:t>&lt;textarea id="result"&gt;&lt;/textarea&gt;</w:t>
+            </w:r>
+          </w:p>
+          <w:p>
+            <w:pPr>
+              <w:pStyle w:val="Code"/>
+              <w:contextualSpacing/>
+            </w:pPr>
+            <w:r>
+              <w:t>&lt;br&gt;</w:t>
+            </w:r>
+          </w:p>
+          <w:p>
+            <w:pPr>
+              <w:pStyle w:val="Code"/>
+              <w:contextualSpacing/>
+            </w:pPr>
+            <w:r>
+              <w:t>&lt;button onclick="extractText()"&gt;Extract Text&lt;/button&gt;</w:t>
+            </w:r>
+          </w:p>
+          <w:p>
+            <w:pPr>
+              <w:pStyle w:val="Code"/>
+              <w:contextualSpacing/>
+            </w:pPr>
+            <w:r>
+              <w:t>&lt;script&gt;</w:t>
+            </w:r>
+          </w:p>
+          <w:p>
+            <w:pPr>
+              <w:pStyle w:val="Code"/>
+              <w:contextualSpacing/>
+            </w:pPr>
+            <w:r>
+              <w:t xml:space="preserve">  </w:t>
+            </w:r>
+            <w:r>
+              <w:t>function extractText() {</w:t>
+            </w:r>
+          </w:p>
+          <w:p>
+            <w:pPr>
+              <w:pStyle w:val="Code"/>
+              <w:contextualSpacing/>
+              <w:rPr>
+                <w:color w:val="00B050"/>
+              </w:rPr>
+            </w:pPr>
+            <w:r>
+              <w:t xml:space="preserve">  </w:t>
+            </w:r>
+            <w:r>
+              <w:t xml:space="preserve">  </w:t>
+            </w:r>
+            <w:r>
+              <w:rPr>
+                <w:color w:val="00B050"/>
+              </w:rPr>
+              <w:t>// TODO</w:t>
+            </w:r>
+          </w:p>
+          <w:p>
+            <w:pPr>
+              <w:pStyle w:val="Code"/>
+              <w:contextualSpacing/>
+            </w:pPr>
+            <w:r>
+              <w:t xml:space="preserve">  </w:t>
+            </w:r>
+            <w:r>
+              <w:t>}</w:t>
+            </w:r>
+          </w:p>
+          <w:p>
+            <w:pPr>
+              <w:pStyle w:val="Code"/>
+              <w:contextualSpacing/>
+            </w:pPr>
+            <w:r>
+              <w:t>&lt;/script&gt;</w:t>
+            </w:r>
+          </w:p>
+        </w:tc>
+      </w:tr>
+    </w:tbl>
+    <w:p>
+      <w:pPr>
+        <w:pStyle w:val="Heading3"/>
+      </w:pPr>
+      <w:r>
+        <w:lastRenderedPageBreak/>
+        <w:t>Examples</w:t>
+      </w:r>
+    </w:p>
+    <w:p>
+      <w:r>
+        <w:rPr>
+          <w:noProof/>
+        </w:rPr>
+        <w:drawing>
+          <wp:inline distT="0" distB="0" distL="0" distR="0" wp14:anchorId="4AC4A400" wp14:editId="74D47D59">
+            <wp:extent cx="3187572" cy="2880000"/>
+            <wp:effectExtent l="0" t="0" r="0" b="0"/>
+            <wp:docPr id="20" name="Picture 20"/>
+            <wp:cNvGraphicFramePr>
+              <a:graphicFrameLocks xmlns:a="http://schemas.openxmlformats.org/drawingml/2006/main" noChangeAspect="1"/>
+            </wp:cNvGraphicFramePr>
+            <a:graphic xmlns:a="http://schemas.openxmlformats.org/drawingml/2006/main">
+              <a:graphicData uri="http://schemas.openxmlformats.org/drawingml/2006/picture">
+                <pic:pic xmlns:pic="http://schemas.openxmlformats.org/drawingml/2006/picture">
+                  <pic:nvPicPr>
+                    <pic:cNvPr id="5" name="img01.png"/>
+                    <pic:cNvPicPr/>
+                  </pic:nvPicPr>
+                  <pic:blipFill>
+                    <a:blip r:embed="rId14">
+                      <a:extLst>
+                        <a:ext uri="{28A0092B-C50C-407E-A947-70E740481C1C}">
+                          <a14:useLocalDpi xmlns:a14="http://schemas.microsoft.com/office/drawing/2010/main" val="0"/>
+                        </a:ext>
+                      </a:extLst>
+                    </a:blip>
+                    <a:stretch>
+                      <a:fillRect/>
+                    </a:stretch>
+                  </pic:blipFill>
+                  <pic:spPr>
+                    <a:xfrm>
+                      <a:off x="0" y="0"/>
+                      <a:ext cx="3187572" cy="2880000"/>
+                    </a:xfrm>
+                    <a:prstGeom prst="rect">
+                      <a:avLst/>
+                    </a:prstGeom>
+                  </pic:spPr>
+                </pic:pic>
+              </a:graphicData>
+            </a:graphic>
+          </wp:inline>
+        </w:drawing>
+      </w:r>
+      <w:r>
+        <w:t xml:space="preserve"> </w:t>
+      </w:r>
+      <w:r>
+        <w:sym w:font="Wingdings" w:char="F0E0"/>
+      </w:r>
+      <w:r>
+        <w:t xml:space="preserve"> </w:t>
+      </w:r>
+      <w:r>
+        <w:rPr>
+          <w:noProof/>
+        </w:rPr>
+        <w:drawing>
+          <wp:inline distT="0" distB="0" distL="0" distR="0" wp14:anchorId="16D9A802" wp14:editId="370F2520">
+            <wp:extent cx="3187572" cy="2880000"/>
+            <wp:effectExtent l="0" t="0" r="0" b="0"/>
+            <wp:docPr id="21" name="Picture 21"/>
+            <wp:cNvGraphicFramePr>
+              <a:graphicFrameLocks xmlns:a="http://schemas.openxmlformats.org/drawingml/2006/main" noChangeAspect="1"/>
+            </wp:cNvGraphicFramePr>
+            <a:graphic xmlns:a="http://schemas.openxmlformats.org/drawingml/2006/main">
+              <a:graphicData uri="http://schemas.openxmlformats.org/drawingml/2006/picture">
+                <pic:pic xmlns:pic="http://schemas.openxmlformats.org/drawingml/2006/picture">
+                  <pic:nvPicPr>
+                    <pic:cNvPr id="6" name="img02.png"/>
+                    <pic:cNvPicPr/>
+                  </pic:nvPicPr>
+                  <pic:blipFill>
+                    <a:blip r:embed="rId15">
+                      <a:extLst>
+                        <a:ext uri="{28A0092B-C50C-407E-A947-70E740481C1C}">
+                          <a14:useLocalDpi xmlns:a14="http://schemas.microsoft.com/office/drawing/2010/main" val="0"/>
+                        </a:ext>
+                      </a:extLst>
+                    </a:blip>
+                    <a:stretch>
+                      <a:fillRect/>
+                    </a:stretch>
+                  </pic:blipFill>
+                  <pic:spPr>
+                    <a:xfrm>
+                      <a:off x="0" y="0"/>
+                      <a:ext cx="3187572" cy="2880000"/>
+                    </a:xfrm>
+                    <a:prstGeom prst="rect">
+                      <a:avLst/>
+                    </a:prstGeom>
+                  </pic:spPr>
+                </pic:pic>
+              </a:graphicData>
+            </a:graphic>
+          </wp:inline>
+        </w:drawing>
+      </w:r>
+    </w:p>
+    <w:p/>
+    <w:p>
+      <w:pPr>
+        <w:pStyle w:val="Heading2"/>
+      </w:pPr>
+      <w:r>
+        <w:t>List of Items</w:t>
+      </w:r>
+    </w:p>
+    <w:p>
+      <w:r>
+        <w:rPr>
+          <w:lang w:val="bg-BG"/>
+        </w:rPr>
+        <w:t xml:space="preserve">Write a JS function </w:t>
+      </w:r>
+      <w:r>
         <w:t>that</w:t>
       </w:r>
       <w:r>
@@ -175,6 +1261,9 @@
         <w:jc w:val="center"/>
       </w:pPr>
       <w:r>
+        <w:rPr>
+          <w:noProof/>
+        </w:rPr>
         <w:drawing>
           <wp:inline distT="0" distB="0" distL="0" distR="0" wp14:anchorId="70390438" wp14:editId="322F87F1">
             <wp:extent cx="2076450" cy="1731645"/>
@@ -193,7 +1282,7 @@
                     </pic:cNvPicPr>
                   </pic:nvPicPr>
                   <pic:blipFill>
-                    <a:blip r:embed="rId10"/>
+                    <a:blip r:embed="rId16"/>
                     <a:stretch>
                       <a:fillRect/>
                     </a:stretch>
@@ -239,7 +1328,7 @@
                     <pic:cNvPicPr/>
                   </pic:nvPicPr>
                   <pic:blipFill>
-                    <a:blip r:embed="rId11"/>
+                    <a:blip r:embed="rId17"/>
                     <a:stretch>
                       <a:fillRect/>
                     </a:stretch>
@@ -266,6 +1355,9 @@
         <w:t xml:space="preserve"> </w:t>
       </w:r>
       <w:r>
+        <w:rPr>
+          <w:noProof/>
+        </w:rPr>
         <w:drawing>
           <wp:inline distT="0" distB="0" distL="0" distR="0" wp14:anchorId="6E0CCB62" wp14:editId="3457B448">
             <wp:extent cx="2045335" cy="1752600"/>
@@ -284,7 +1376,7 @@
                     </pic:cNvPicPr>
                   </pic:nvPicPr>
                   <pic:blipFill rotWithShape="1">
-                    <a:blip r:embed="rId12"/>
+                    <a:blip r:embed="rId18"/>
                     <a:srcRect b="3259"/>
                     <a:stretch/>
                   </pic:blipFill>
@@ -314,6 +1406,11 @@
     </w:p>
     <w:p>
       <w:pPr>
+        <w:jc w:val="center"/>
+      </w:pPr>
+    </w:p>
+    <w:p>
+      <w:pPr>
         <w:pStyle w:val="Heading2"/>
       </w:pPr>
       <w:r>
@@ -415,6 +1512,7 @@
         <w:pStyle w:val="Heading3"/>
       </w:pPr>
       <w:r>
+        <w:lastRenderedPageBreak/>
         <w:t>Examples</w:t>
       </w:r>
     </w:p>
@@ -442,7 +1540,7 @@
                     <pic:cNvPicPr/>
                   </pic:nvPicPr>
                   <pic:blipFill>
-                    <a:blip r:embed="rId13"/>
+                    <a:blip r:embed="rId19"/>
                     <a:stretch>
                       <a:fillRect/>
                     </a:stretch>
@@ -488,7 +1586,7 @@
                     <pic:cNvPicPr/>
                   </pic:nvPicPr>
                   <pic:blipFill>
-                    <a:blip r:embed="rId14"/>
+                    <a:blip r:embed="rId20"/>
                     <a:stretch>
                       <a:fillRect/>
                     </a:stretch>
@@ -497,227 +1595,6 @@
                     <a:xfrm>
                       <a:off x="0" y="0"/>
                       <a:ext cx="3290875" cy="2146586"/>
-                    </a:xfrm>
-                    <a:prstGeom prst="rect">
-                      <a:avLst/>
-                    </a:prstGeom>
-                  </pic:spPr>
-                </pic:pic>
-              </a:graphicData>
-            </a:graphic>
-          </wp:inline>
-        </w:drawing>
-      </w:r>
-    </w:p>
-    <w:p>
-      <w:pPr>
-        <w:pStyle w:val="Heading2"/>
-      </w:pPr>
-      <w:r>
-        <w:lastRenderedPageBreak/>
-        <w:t>Delete from Table</w:t>
-      </w:r>
-    </w:p>
-    <w:p>
-      <w:pPr>
-        <w:rPr>
-          <w:b/>
-        </w:rPr>
-      </w:pPr>
-      <w:r>
-        <w:t xml:space="preserve">Write a JS program that </w:t>
-      </w:r>
-      <w:r>
-        <w:rPr>
-          <w:rStyle w:val="Strong"/>
-        </w:rPr>
-        <w:t>takes</w:t>
-      </w:r>
-      <w:r>
-        <w:t xml:space="preserve"> an e-mail from an </w:t>
-      </w:r>
-      <w:r>
-        <w:rPr>
-          <w:rStyle w:val="Strong"/>
-        </w:rPr>
-        <w:t>input field</w:t>
-      </w:r>
-      <w:r>
-        <w:t xml:space="preserve"> and </w:t>
-      </w:r>
-      <w:r>
-        <w:rPr>
-          <w:rStyle w:val="Strong"/>
-        </w:rPr>
-        <w:t>deletes</w:t>
-      </w:r>
-      <w:r>
-        <w:t xml:space="preserve"> matching rows from a table. If no entry is found, an </w:t>
-      </w:r>
-      <w:r>
-        <w:rPr>
-          <w:rStyle w:val="Strong"/>
-        </w:rPr>
-        <w:t>error</w:t>
-      </w:r>
-      <w:r>
-        <w:t xml:space="preserve"> should be displayed in a &lt;div&gt; with ID "</w:t>
-      </w:r>
-      <w:r>
-        <w:rPr>
-          <w:rStyle w:val="Strong"/>
-        </w:rPr>
-        <w:t>results</w:t>
-      </w:r>
-      <w:r>
-        <w:t xml:space="preserve">". The error should read </w:t>
-      </w:r>
-      <w:r>
-        <w:t>"</w:t>
-      </w:r>
-      <w:r>
-        <w:rPr>
-          <w:rStyle w:val="Strong"/>
-        </w:rPr>
-        <w:t>Not found</w:t>
-      </w:r>
-      <w:r>
-        <w:t>."</w:t>
-      </w:r>
-    </w:p>
-    <w:p>
-      <w:pPr>
-        <w:pStyle w:val="Heading3"/>
-        <w:rPr>
-          <w:noProof/>
-        </w:rPr>
-      </w:pPr>
-      <w:r>
-        <w:rPr>
-          <w:noProof/>
-        </w:rPr>
-        <w:t>Input/Output</w:t>
-      </w:r>
-    </w:p>
-    <w:p>
-      <w:r>
-        <w:t>There will be no input/</w:t>
-      </w:r>
-      <w:r>
-        <w:rPr>
-          <w:noProof/>
-        </w:rPr>
-        <w:t>output,</w:t>
-      </w:r>
-      <w:r>
-        <w:t xml:space="preserve"> your program should instead </w:t>
-      </w:r>
-      <w:r>
-        <w:rPr>
-          <w:rStyle w:val="Strong"/>
-        </w:rPr>
-        <w:t>modify</w:t>
-      </w:r>
-      <w:r>
-        <w:t xml:space="preserve"> the DOM of the given HTML document.</w:t>
-      </w:r>
-    </w:p>
-    <w:p>
-      <w:pPr>
-        <w:pStyle w:val="Heading3"/>
-      </w:pPr>
-      <w:r>
-        <w:t>Examples</w:t>
-      </w:r>
-    </w:p>
-    <w:p>
-      <w:pPr>
-        <w:jc w:val="center"/>
-      </w:pPr>
-      <w:r>
-        <w:rPr>
-          <w:noProof/>
-        </w:rPr>
-        <w:drawing>
-          <wp:inline distT="0" distB="0" distL="0" distR="0" wp14:anchorId="6BFF60EE" wp14:editId="7A16BF9A">
-            <wp:extent cx="2837815" cy="2404051"/>
-            <wp:effectExtent l="0" t="0" r="635" b="0"/>
-            <wp:docPr id="28" name="Picture 28"/>
-            <wp:cNvGraphicFramePr>
-              <a:graphicFrameLocks xmlns:a="http://schemas.openxmlformats.org/drawingml/2006/main" noChangeAspect="1"/>
-            </wp:cNvGraphicFramePr>
-            <a:graphic xmlns:a="http://schemas.openxmlformats.org/drawingml/2006/main">
-              <a:graphicData uri="http://schemas.openxmlformats.org/drawingml/2006/picture">
-                <pic:pic xmlns:pic="http://schemas.openxmlformats.org/drawingml/2006/picture">
-                  <pic:nvPicPr>
-                    <pic:cNvPr id="1" name=""/>
-                    <pic:cNvPicPr/>
-                  </pic:nvPicPr>
-                  <pic:blipFill>
-                    <a:blip r:embed="rId15"/>
-                    <a:stretch>
-                      <a:fillRect/>
-                    </a:stretch>
-                  </pic:blipFill>
-                  <pic:spPr>
-                    <a:xfrm>
-                      <a:off x="0" y="0"/>
-                      <a:ext cx="2860414" cy="2423196"/>
-                    </a:xfrm>
-                    <a:prstGeom prst="rect">
-                      <a:avLst/>
-                    </a:prstGeom>
-                  </pic:spPr>
-                </pic:pic>
-              </a:graphicData>
-            </a:graphic>
-          </wp:inline>
-        </w:drawing>
-      </w:r>
-      <w:r>
-        <w:t xml:space="preserve"> </w:t>
-      </w:r>
-      <w:r>
-        <w:t xml:space="preserve">  </w:t>
-      </w:r>
-      <w:r>
-        <w:sym w:font="Wingdings" w:char="F0E0"/>
-      </w:r>
-      <w:r>
-        <w:t xml:space="preserve"> </w:t>
-      </w:r>
-      <w:r>
-        <w:t xml:space="preserve"> </w:t>
-      </w:r>
-      <w:r>
-        <w:rPr>
-          <w:noProof/>
-        </w:rPr>
-        <w:drawing>
-          <wp:inline distT="0" distB="0" distL="0" distR="0" wp14:anchorId="3011F42E" wp14:editId="15934B32">
-            <wp:extent cx="2997493" cy="2393685"/>
-            <wp:effectExtent l="0" t="0" r="0" b="6985"/>
-            <wp:docPr id="29" name="Picture 29"/>
-            <wp:cNvGraphicFramePr>
-              <a:graphicFrameLocks xmlns:a="http://schemas.openxmlformats.org/drawingml/2006/main" noChangeAspect="1"/>
-            </wp:cNvGraphicFramePr>
-            <a:graphic xmlns:a="http://schemas.openxmlformats.org/drawingml/2006/main">
-              <a:graphicData uri="http://schemas.openxmlformats.org/drawingml/2006/picture">
-                <pic:pic xmlns:pic="http://schemas.openxmlformats.org/drawingml/2006/picture">
-                  <pic:nvPicPr>
-                    <pic:cNvPr id="1" name=""/>
-                    <pic:cNvPicPr/>
-                  </pic:nvPicPr>
-                  <pic:blipFill>
-                    <a:blip r:embed="rId16"/>
-                    <a:stretch>
-                      <a:fillRect/>
-                    </a:stretch>
-                  </pic:blipFill>
-                  <pic:spPr>
-                    <a:xfrm>
-                      <a:off x="0" y="0"/>
-                      <a:ext cx="3031080" cy="2420506"/>
                     </a:xfrm>
                     <a:prstGeom prst="rect">
                       <a:avLst/>
@@ -871,7 +1748,7 @@
                     <pic:cNvPicPr/>
                   </pic:nvPicPr>
                   <pic:blipFill>
-                    <a:blip r:embed="rId17"/>
+                    <a:blip r:embed="rId21"/>
                     <a:stretch>
                       <a:fillRect/>
                     </a:stretch>
@@ -891,12 +1768,10 @@
           </wp:inline>
         </w:drawing>
       </w:r>
-      <w:bookmarkStart w:id="0" w:name="_GoBack"/>
-      <w:bookmarkEnd w:id="0"/>
     </w:p>
     <w:sectPr>
-      <w:headerReference w:type="default" r:id="rId18"/>
-      <w:footerReference w:type="default" r:id="rId19"/>
+      <w:headerReference w:type="default" r:id="rId22"/>
+      <w:footerReference w:type="default" r:id="rId23"/>
       <w:pgSz w:w="11909" w:h="16834" w:code="9"/>
       <w:pgMar w:top="567" w:right="737" w:bottom="1077" w:left="737" w:header="567" w:footer="794" w:gutter="0"/>
       <w:cols w:space="720"/>
@@ -1072,7 +1947,7 @@
         </mc:Choice>
         <mc:Fallback>
           <w:pict>
-            <v:line w14:anchorId="51EB3A32" id="Straight Connector 19" o:spid="_x0000_s1026" style="position:absolute;flip:y;z-index:251660288;visibility:visible;mso-wrap-style:square;mso-width-percent:0;mso-height-percent:0;mso-wrap-distance-left:9pt;mso-wrap-distance-top:0;mso-wrap-distance-right:9pt;mso-wrap-distance-bottom:0;mso-position-horizontal:absolute;mso-position-horizontal-relative:text;mso-position-vertical:absolute;mso-position-vertical-relative:text;mso-width-percent:0;mso-height-percent:0;mso-width-relative:page;mso-height-relative:page" from="-.1pt,5.2pt" to="520.7pt,5.2pt" o:gfxdata="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" strokecolor="#f37123" strokeweight="1pt">
+            <v:line w14:anchorId="6FD82A80" id="Straight Connector 19" o:spid="_x0000_s1026" style="position:absolute;flip:y;z-index:251660288;visibility:visible;mso-wrap-style:square;mso-width-percent:0;mso-height-percent:0;mso-wrap-distance-left:9pt;mso-wrap-distance-top:0;mso-wrap-distance-right:9pt;mso-wrap-distance-bottom:0;mso-position-horizontal:absolute;mso-position-horizontal-relative:text;mso-position-vertical:absolute;mso-position-vertical-relative:text;mso-width-percent:0;mso-height-percent:0;mso-width-relative:page;mso-height-relative:page" from="-.1pt,5.2pt" to="520.7pt,5.2pt" o:gfxdata="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" strokecolor="#f37123" strokeweight="1pt">
               <v:stroke endcap="round"/>
             </v:line>
           </w:pict>
@@ -1195,7 +2070,7 @@
                                 <wp:extent cx="201930" cy="201930"/>
                                 <wp:effectExtent l="0" t="0" r="7620" b="7620"/>
                                 <wp:docPr id="12" name="Picture 12">
-                                  <a:hlinkClick xmlns:a="http://schemas.openxmlformats.org/drawingml/2006/main" r:id="rId1"/>
+                                  <a:hlinkClick xmlns:a="http://schemas.openxmlformats.org/drawingml/2006/main" r:id="rId3"/>
                                 </wp:docPr>
                                 <wp:cNvGraphicFramePr>
                                   <a:graphicFrameLocks xmlns:a="http://schemas.openxmlformats.org/drawingml/2006/main" noChangeAspect="1"/>
@@ -1205,7 +2080,7 @@
                                     <pic:pic xmlns:pic="http://schemas.openxmlformats.org/drawingml/2006/picture">
                                       <pic:nvPicPr>
                                         <pic:cNvPr id="0" name="Picture 19">
-                                          <a:hlinkClick r:id="rId3"/>
+                                          <a:hlinkClick r:id="rId1"/>
                                         </pic:cNvPr>
                                         <pic:cNvPicPr>
                                           <a:picLocks noChangeAspect="1" noChangeArrowheads="1"/>
@@ -2598,7 +3473,7 @@
                               <w:sz w:val="18"/>
                               <w:szCs w:val="18"/>
                             </w:rPr>
-                            <w:t>2</w:t>
+                            <w:t>4</w:t>
                           </w:r>
                           <w:r>
                             <w:rPr>
@@ -2719,7 +3594,7 @@
                         <w:sz w:val="18"/>
                         <w:szCs w:val="18"/>
                       </w:rPr>
-                      <w:t>2</w:t>
+                      <w:t>4</w:t>
                     </w:r>
                     <w:r>
                       <w:rPr>
@@ -3210,6 +4085,146 @@
     </w:lvl>
   </w:abstractNum>
   <w:abstractNum w:abstractNumId="4" w15:restartNumberingAfterBreak="0">
+    <w:nsid w:val="13985BF3"/>
+    <w:multiLevelType w:val="hybridMultilevel"/>
+    <w:tmpl w:val="A5C6268C"/>
+    <w:lvl w:ilvl="0" w:tplc="28B4E072">
+      <w:start w:val="1"/>
+      <w:numFmt w:val="bullet"/>
+      <w:lvlText w:val=""/>
+      <w:lvlJc w:val="left"/>
+      <w:pPr>
+        <w:tabs>
+          <w:tab w:val="num" w:pos="720"/>
+        </w:tabs>
+        <w:ind w:left="720" w:hanging="360"/>
+      </w:pPr>
+      <w:rPr>
+        <w:rFonts w:ascii="Wingdings" w:hAnsi="Wingdings" w:hint="default"/>
+      </w:rPr>
+    </w:lvl>
+    <w:lvl w:ilvl="1" w:tplc="FDDEDDF0" w:tentative="1">
+      <w:start w:val="1"/>
+      <w:numFmt w:val="bullet"/>
+      <w:lvlText w:val=""/>
+      <w:lvlJc w:val="left"/>
+      <w:pPr>
+        <w:tabs>
+          <w:tab w:val="num" w:pos="1440"/>
+        </w:tabs>
+        <w:ind w:left="1440" w:hanging="360"/>
+      </w:pPr>
+      <w:rPr>
+        <w:rFonts w:ascii="Wingdings" w:hAnsi="Wingdings" w:hint="default"/>
+      </w:rPr>
+    </w:lvl>
+    <w:lvl w:ilvl="2" w:tplc="D7F422E6" w:tentative="1">
+      <w:start w:val="1"/>
+      <w:numFmt w:val="bullet"/>
+      <w:lvlText w:val=""/>
+      <w:lvlJc w:val="left"/>
+      <w:pPr>
+        <w:tabs>
+          <w:tab w:val="num" w:pos="2160"/>
+        </w:tabs>
+        <w:ind w:left="2160" w:hanging="360"/>
+      </w:pPr>
+      <w:rPr>
+        <w:rFonts w:ascii="Wingdings" w:hAnsi="Wingdings" w:hint="default"/>
+      </w:rPr>
+    </w:lvl>
+    <w:lvl w:ilvl="3" w:tplc="52D41B20" w:tentative="1">
+      <w:start w:val="1"/>
+      <w:numFmt w:val="bullet"/>
+      <w:lvlText w:val=""/>
+      <w:lvlJc w:val="left"/>
+      <w:pPr>
+        <w:tabs>
+          <w:tab w:val="num" w:pos="2880"/>
+        </w:tabs>
+        <w:ind w:left="2880" w:hanging="360"/>
+      </w:pPr>
+      <w:rPr>
+        <w:rFonts w:ascii="Wingdings" w:hAnsi="Wingdings" w:hint="default"/>
+      </w:rPr>
+    </w:lvl>
+    <w:lvl w:ilvl="4" w:tplc="02AE0D6A" w:tentative="1">
+      <w:start w:val="1"/>
+      <w:numFmt w:val="bullet"/>
+      <w:lvlText w:val=""/>
+      <w:lvlJc w:val="left"/>
+      <w:pPr>
+        <w:tabs>
+          <w:tab w:val="num" w:pos="3600"/>
+        </w:tabs>
+        <w:ind w:left="3600" w:hanging="360"/>
+      </w:pPr>
+      <w:rPr>
+        <w:rFonts w:ascii="Wingdings" w:hAnsi="Wingdings" w:hint="default"/>
+      </w:rPr>
+    </w:lvl>
+    <w:lvl w:ilvl="5" w:tplc="014ADFEE" w:tentative="1">
+      <w:start w:val="1"/>
+      <w:numFmt w:val="bullet"/>
+      <w:lvlText w:val=""/>
+      <w:lvlJc w:val="left"/>
+      <w:pPr>
+        <w:tabs>
+          <w:tab w:val="num" w:pos="4320"/>
+        </w:tabs>
+        <w:ind w:left="4320" w:hanging="360"/>
+      </w:pPr>
+      <w:rPr>
+        <w:rFonts w:ascii="Wingdings" w:hAnsi="Wingdings" w:hint="default"/>
+      </w:rPr>
+    </w:lvl>
+    <w:lvl w:ilvl="6" w:tplc="6594450A" w:tentative="1">
+      <w:start w:val="1"/>
+      <w:numFmt w:val="bullet"/>
+      <w:lvlText w:val=""/>
+      <w:lvlJc w:val="left"/>
+      <w:pPr>
+        <w:tabs>
+          <w:tab w:val="num" w:pos="5040"/>
+        </w:tabs>
+        <w:ind w:left="5040" w:hanging="360"/>
+      </w:pPr>
+      <w:rPr>
+        <w:rFonts w:ascii="Wingdings" w:hAnsi="Wingdings" w:hint="default"/>
+      </w:rPr>
+    </w:lvl>
+    <w:lvl w:ilvl="7" w:tplc="E350F58E" w:tentative="1">
+      <w:start w:val="1"/>
+      <w:numFmt w:val="bullet"/>
+      <w:lvlText w:val=""/>
+      <w:lvlJc w:val="left"/>
+      <w:pPr>
+        <w:tabs>
+          <w:tab w:val="num" w:pos="5760"/>
+        </w:tabs>
+        <w:ind w:left="5760" w:hanging="360"/>
+      </w:pPr>
+      <w:rPr>
+        <w:rFonts w:ascii="Wingdings" w:hAnsi="Wingdings" w:hint="default"/>
+      </w:rPr>
+    </w:lvl>
+    <w:lvl w:ilvl="8" w:tplc="E6528E8A" w:tentative="1">
+      <w:start w:val="1"/>
+      <w:numFmt w:val="bullet"/>
+      <w:lvlText w:val=""/>
+      <w:lvlJc w:val="left"/>
+      <w:pPr>
+        <w:tabs>
+          <w:tab w:val="num" w:pos="6480"/>
+        </w:tabs>
+        <w:ind w:left="6480" w:hanging="360"/>
+      </w:pPr>
+      <w:rPr>
+        <w:rFonts w:ascii="Wingdings" w:hAnsi="Wingdings" w:hint="default"/>
+      </w:rPr>
+    </w:lvl>
+  </w:abstractNum>
+  <w:abstractNum w:abstractNumId="5" w15:restartNumberingAfterBreak="0">
     <w:nsid w:val="13A00DEC"/>
     <w:multiLevelType w:val="hybridMultilevel"/>
     <w:tmpl w:val="A9E40BD8"/>
@@ -3296,7 +4311,7 @@
       </w:pPr>
     </w:lvl>
   </w:abstractNum>
-  <w:abstractNum w:abstractNumId="5" w15:restartNumberingAfterBreak="0">
+  <w:abstractNum w:abstractNumId="6" w15:restartNumberingAfterBreak="0">
     <w:nsid w:val="19FC108B"/>
     <w:multiLevelType w:val="hybridMultilevel"/>
     <w:tmpl w:val="5AE21E18"/>
@@ -3409,7 +4424,7 @@
       </w:rPr>
     </w:lvl>
   </w:abstractNum>
-  <w:abstractNum w:abstractNumId="6" w15:restartNumberingAfterBreak="0">
+  <w:abstractNum w:abstractNumId="7" w15:restartNumberingAfterBreak="0">
     <w:nsid w:val="1D3C450D"/>
     <w:multiLevelType w:val="hybridMultilevel"/>
     <w:tmpl w:val="0732809A"/>
@@ -3498,7 +4513,7 @@
       </w:pPr>
     </w:lvl>
   </w:abstractNum>
-  <w:abstractNum w:abstractNumId="7" w15:restartNumberingAfterBreak="0">
+  <w:abstractNum w:abstractNumId="8" w15:restartNumberingAfterBreak="0">
     <w:nsid w:val="1DAD2515"/>
     <w:multiLevelType w:val="hybridMultilevel"/>
     <w:tmpl w:val="9C1E9A04"/>
@@ -3611,7 +4626,7 @@
       </w:rPr>
     </w:lvl>
   </w:abstractNum>
-  <w:abstractNum w:abstractNumId="8" w15:restartNumberingAfterBreak="0">
+  <w:abstractNum w:abstractNumId="9" w15:restartNumberingAfterBreak="0">
     <w:nsid w:val="22CD3F94"/>
     <w:multiLevelType w:val="hybridMultilevel"/>
     <w:tmpl w:val="A044FDFA"/>
@@ -3697,7 +4712,7 @@
       </w:pPr>
     </w:lvl>
   </w:abstractNum>
-  <w:abstractNum w:abstractNumId="9" w15:restartNumberingAfterBreak="0">
+  <w:abstractNum w:abstractNumId="10" w15:restartNumberingAfterBreak="0">
     <w:nsid w:val="23536430"/>
     <w:multiLevelType w:val="hybridMultilevel"/>
     <w:tmpl w:val="88CCA070"/>
@@ -3810,7 +4825,7 @@
       </w:rPr>
     </w:lvl>
   </w:abstractNum>
-  <w:abstractNum w:abstractNumId="10" w15:restartNumberingAfterBreak="0">
+  <w:abstractNum w:abstractNumId="11" w15:restartNumberingAfterBreak="0">
     <w:nsid w:val="23C737F5"/>
     <w:multiLevelType w:val="hybridMultilevel"/>
     <w:tmpl w:val="13202166"/>
@@ -3899,7 +4914,7 @@
       </w:pPr>
     </w:lvl>
   </w:abstractNum>
-  <w:abstractNum w:abstractNumId="11" w15:restartNumberingAfterBreak="0">
+  <w:abstractNum w:abstractNumId="12" w15:restartNumberingAfterBreak="0">
     <w:nsid w:val="253348C0"/>
     <w:multiLevelType w:val="hybridMultilevel"/>
     <w:tmpl w:val="5CC6AF8A"/>
@@ -3987,7 +5002,7 @@
       </w:pPr>
     </w:lvl>
   </w:abstractNum>
-  <w:abstractNum w:abstractNumId="12" w15:restartNumberingAfterBreak="0">
+  <w:abstractNum w:abstractNumId="13" w15:restartNumberingAfterBreak="0">
     <w:nsid w:val="26413526"/>
     <w:multiLevelType w:val="hybridMultilevel"/>
     <w:tmpl w:val="A1B4F3F4"/>
@@ -4073,7 +5088,7 @@
       </w:pPr>
     </w:lvl>
   </w:abstractNum>
-  <w:abstractNum w:abstractNumId="13" w15:restartNumberingAfterBreak="0">
+  <w:abstractNum w:abstractNumId="14" w15:restartNumberingAfterBreak="0">
     <w:nsid w:val="264860D5"/>
     <w:multiLevelType w:val="hybridMultilevel"/>
     <w:tmpl w:val="1F1CB5CE"/>
@@ -4162,7 +5177,7 @@
       </w:pPr>
     </w:lvl>
   </w:abstractNum>
-  <w:abstractNum w:abstractNumId="14" w15:restartNumberingAfterBreak="0">
+  <w:abstractNum w:abstractNumId="15" w15:restartNumberingAfterBreak="0">
     <w:nsid w:val="268274C7"/>
     <w:multiLevelType w:val="hybridMultilevel"/>
     <w:tmpl w:val="0732809A"/>
@@ -4251,7 +5266,7 @@
       </w:pPr>
     </w:lvl>
   </w:abstractNum>
-  <w:abstractNum w:abstractNumId="15" w15:restartNumberingAfterBreak="0">
+  <w:abstractNum w:abstractNumId="16" w15:restartNumberingAfterBreak="0">
     <w:nsid w:val="2C5B53B7"/>
     <w:multiLevelType w:val="hybridMultilevel"/>
     <w:tmpl w:val="98BE5D62"/>
@@ -4346,7 +5361,7 @@
       </w:pPr>
     </w:lvl>
   </w:abstractNum>
-  <w:abstractNum w:abstractNumId="16" w15:restartNumberingAfterBreak="0">
+  <w:abstractNum w:abstractNumId="17" w15:restartNumberingAfterBreak="0">
     <w:nsid w:val="326B7ADF"/>
     <w:multiLevelType w:val="hybridMultilevel"/>
     <w:tmpl w:val="243464B4"/>
@@ -4441,7 +5456,7 @@
       </w:pPr>
     </w:lvl>
   </w:abstractNum>
-  <w:abstractNum w:abstractNumId="17" w15:restartNumberingAfterBreak="0">
+  <w:abstractNum w:abstractNumId="18" w15:restartNumberingAfterBreak="0">
     <w:nsid w:val="36F1759A"/>
     <w:multiLevelType w:val="hybridMultilevel"/>
     <w:tmpl w:val="AC4C80EA"/>
@@ -4554,7 +5569,7 @@
       </w:rPr>
     </w:lvl>
   </w:abstractNum>
-  <w:abstractNum w:abstractNumId="18" w15:restartNumberingAfterBreak="0">
+  <w:abstractNum w:abstractNumId="19" w15:restartNumberingAfterBreak="0">
     <w:nsid w:val="385C6CB3"/>
     <w:multiLevelType w:val="hybridMultilevel"/>
     <w:tmpl w:val="C1C67C5C"/>
@@ -4667,7 +5682,7 @@
       </w:rPr>
     </w:lvl>
   </w:abstractNum>
-  <w:abstractNum w:abstractNumId="19" w15:restartNumberingAfterBreak="0">
+  <w:abstractNum w:abstractNumId="20" w15:restartNumberingAfterBreak="0">
     <w:nsid w:val="40B63A43"/>
     <w:multiLevelType w:val="hybridMultilevel"/>
     <w:tmpl w:val="4D9EFB84"/>
@@ -4762,7 +5777,7 @@
       </w:pPr>
     </w:lvl>
   </w:abstractNum>
-  <w:abstractNum w:abstractNumId="20" w15:restartNumberingAfterBreak="0">
+  <w:abstractNum w:abstractNumId="21" w15:restartNumberingAfterBreak="0">
     <w:nsid w:val="44BC2519"/>
     <w:multiLevelType w:val="hybridMultilevel"/>
     <w:tmpl w:val="EEB2B3B6"/>
@@ -4851,7 +5866,7 @@
       </w:pPr>
     </w:lvl>
   </w:abstractNum>
-  <w:abstractNum w:abstractNumId="21" w15:restartNumberingAfterBreak="0">
+  <w:abstractNum w:abstractNumId="22" w15:restartNumberingAfterBreak="0">
     <w:nsid w:val="4D796141"/>
     <w:multiLevelType w:val="hybridMultilevel"/>
     <w:tmpl w:val="91D04A66"/>
@@ -4964,7 +5979,7 @@
       </w:rPr>
     </w:lvl>
   </w:abstractNum>
-  <w:abstractNum w:abstractNumId="22" w15:restartNumberingAfterBreak="0">
+  <w:abstractNum w:abstractNumId="23" w15:restartNumberingAfterBreak="0">
     <w:nsid w:val="4F5B2890"/>
     <w:multiLevelType w:val="hybridMultilevel"/>
     <w:tmpl w:val="9FAE4850"/>
@@ -5077,7 +6092,7 @@
       </w:rPr>
     </w:lvl>
   </w:abstractNum>
-  <w:abstractNum w:abstractNumId="23" w15:restartNumberingAfterBreak="0">
+  <w:abstractNum w:abstractNumId="24" w15:restartNumberingAfterBreak="0">
     <w:nsid w:val="50F62E8C"/>
     <w:multiLevelType w:val="hybridMultilevel"/>
     <w:tmpl w:val="E78C85C0"/>
@@ -5190,7 +6205,7 @@
       </w:rPr>
     </w:lvl>
   </w:abstractNum>
-  <w:abstractNum w:abstractNumId="24" w15:restartNumberingAfterBreak="0">
+  <w:abstractNum w:abstractNumId="25" w15:restartNumberingAfterBreak="0">
     <w:nsid w:val="5507266E"/>
     <w:multiLevelType w:val="hybridMultilevel"/>
     <w:tmpl w:val="22522E3A"/>
@@ -5303,7 +6318,7 @@
       </w:rPr>
     </w:lvl>
   </w:abstractNum>
-  <w:abstractNum w:abstractNumId="25" w15:restartNumberingAfterBreak="0">
+  <w:abstractNum w:abstractNumId="26" w15:restartNumberingAfterBreak="0">
     <w:nsid w:val="55990837"/>
     <w:multiLevelType w:val="hybridMultilevel"/>
     <w:tmpl w:val="960254F8"/>
@@ -5416,7 +6431,7 @@
       </w:rPr>
     </w:lvl>
   </w:abstractNum>
-  <w:abstractNum w:abstractNumId="26" w15:restartNumberingAfterBreak="0">
+  <w:abstractNum w:abstractNumId="27" w15:restartNumberingAfterBreak="0">
     <w:nsid w:val="55BC60FF"/>
     <w:multiLevelType w:val="hybridMultilevel"/>
     <w:tmpl w:val="C1FC87D6"/>
@@ -5505,7 +6520,7 @@
       </w:pPr>
     </w:lvl>
   </w:abstractNum>
-  <w:abstractNum w:abstractNumId="27" w15:restartNumberingAfterBreak="0">
+  <w:abstractNum w:abstractNumId="28" w15:restartNumberingAfterBreak="0">
     <w:nsid w:val="57FD43D1"/>
     <w:multiLevelType w:val="hybridMultilevel"/>
     <w:tmpl w:val="A36A9E3E"/>
@@ -5593,7 +6608,7 @@
       </w:pPr>
     </w:lvl>
   </w:abstractNum>
-  <w:abstractNum w:abstractNumId="28" w15:restartNumberingAfterBreak="0">
+  <w:abstractNum w:abstractNumId="29" w15:restartNumberingAfterBreak="0">
     <w:nsid w:val="5E7757B2"/>
     <w:multiLevelType w:val="multilevel"/>
     <w:tmpl w:val="0E203B02"/>
@@ -5679,7 +6694,7 @@
       </w:pPr>
     </w:lvl>
   </w:abstractNum>
-  <w:abstractNum w:abstractNumId="29" w15:restartNumberingAfterBreak="0">
+  <w:abstractNum w:abstractNumId="30" w15:restartNumberingAfterBreak="0">
     <w:nsid w:val="5F9A715F"/>
     <w:multiLevelType w:val="hybridMultilevel"/>
     <w:tmpl w:val="4B26630C"/>
@@ -5792,7 +6807,7 @@
       </w:rPr>
     </w:lvl>
   </w:abstractNum>
-  <w:abstractNum w:abstractNumId="30" w15:restartNumberingAfterBreak="0">
+  <w:abstractNum w:abstractNumId="31" w15:restartNumberingAfterBreak="0">
     <w:nsid w:val="609D235C"/>
     <w:multiLevelType w:val="hybridMultilevel"/>
     <w:tmpl w:val="848696AC"/>
@@ -5905,7 +6920,7 @@
       </w:rPr>
     </w:lvl>
   </w:abstractNum>
-  <w:abstractNum w:abstractNumId="31" w15:restartNumberingAfterBreak="0">
+  <w:abstractNum w:abstractNumId="32" w15:restartNumberingAfterBreak="0">
     <w:nsid w:val="60FC6BB4"/>
     <w:multiLevelType w:val="hybridMultilevel"/>
     <w:tmpl w:val="671E692E"/>
@@ -6018,7 +7033,7 @@
       </w:rPr>
     </w:lvl>
   </w:abstractNum>
-  <w:abstractNum w:abstractNumId="32" w15:restartNumberingAfterBreak="0">
+  <w:abstractNum w:abstractNumId="33" w15:restartNumberingAfterBreak="0">
     <w:nsid w:val="636274E2"/>
     <w:multiLevelType w:val="hybridMultilevel"/>
     <w:tmpl w:val="0732809A"/>
@@ -6107,7 +7122,7 @@
       </w:pPr>
     </w:lvl>
   </w:abstractNum>
-  <w:abstractNum w:abstractNumId="33" w15:restartNumberingAfterBreak="0">
+  <w:abstractNum w:abstractNumId="34" w15:restartNumberingAfterBreak="0">
     <w:nsid w:val="6B944EC9"/>
     <w:multiLevelType w:val="hybridMultilevel"/>
     <w:tmpl w:val="8076D1AC"/>
@@ -6220,7 +7235,7 @@
       </w:rPr>
     </w:lvl>
   </w:abstractNum>
-  <w:abstractNum w:abstractNumId="34" w15:restartNumberingAfterBreak="0">
+  <w:abstractNum w:abstractNumId="35" w15:restartNumberingAfterBreak="0">
     <w:nsid w:val="6EBD0C51"/>
     <w:multiLevelType w:val="hybridMultilevel"/>
     <w:tmpl w:val="5C28EE1A"/>
@@ -6333,7 +7348,7 @@
       </w:rPr>
     </w:lvl>
   </w:abstractNum>
-  <w:abstractNum w:abstractNumId="35" w15:restartNumberingAfterBreak="0">
+  <w:abstractNum w:abstractNumId="36" w15:restartNumberingAfterBreak="0">
     <w:nsid w:val="75F22415"/>
     <w:multiLevelType w:val="hybridMultilevel"/>
     <w:tmpl w:val="DB2EF382"/>
@@ -6419,7 +7434,7 @@
       </w:pPr>
     </w:lvl>
   </w:abstractNum>
-  <w:abstractNum w:abstractNumId="36" w15:restartNumberingAfterBreak="0">
+  <w:abstractNum w:abstractNumId="37" w15:restartNumberingAfterBreak="0">
     <w:nsid w:val="766D73FB"/>
     <w:multiLevelType w:val="hybridMultilevel"/>
     <w:tmpl w:val="646AC9A6"/>
@@ -6508,7 +7523,7 @@
       </w:pPr>
     </w:lvl>
   </w:abstractNum>
-  <w:abstractNum w:abstractNumId="37" w15:restartNumberingAfterBreak="0">
+  <w:abstractNum w:abstractNumId="38" w15:restartNumberingAfterBreak="0">
     <w:nsid w:val="771A7929"/>
     <w:multiLevelType w:val="hybridMultilevel"/>
     <w:tmpl w:val="B5EA489E"/>
@@ -6621,7 +7636,7 @@
       </w:rPr>
     </w:lvl>
   </w:abstractNum>
-  <w:abstractNum w:abstractNumId="38" w15:restartNumberingAfterBreak="0">
+  <w:abstractNum w:abstractNumId="39" w15:restartNumberingAfterBreak="0">
     <w:nsid w:val="7A0155B4"/>
     <w:multiLevelType w:val="hybridMultilevel"/>
     <w:tmpl w:val="581A57DA"/>
@@ -6734,7 +7749,7 @@
       </w:rPr>
     </w:lvl>
   </w:abstractNum>
-  <w:abstractNum w:abstractNumId="39" w15:restartNumberingAfterBreak="0">
+  <w:abstractNum w:abstractNumId="40" w15:restartNumberingAfterBreak="0">
     <w:nsid w:val="7A5D1CCF"/>
     <w:multiLevelType w:val="hybridMultilevel"/>
     <w:tmpl w:val="90FEE588"/>
@@ -6851,31 +7866,31 @@
     <w:abstractNumId w:val="0"/>
   </w:num>
   <w:num w:numId="2">
-    <w:abstractNumId w:val="38"/>
+    <w:abstractNumId w:val="39"/>
   </w:num>
   <w:num w:numId="3">
-    <w:abstractNumId w:val="8"/>
+    <w:abstractNumId w:val="9"/>
   </w:num>
   <w:num w:numId="4">
-    <w:abstractNumId w:val="24"/>
+    <w:abstractNumId w:val="25"/>
   </w:num>
   <w:num w:numId="5">
-    <w:abstractNumId w:val="25"/>
+    <w:abstractNumId w:val="26"/>
   </w:num>
   <w:num w:numId="6">
-    <w:abstractNumId w:val="29"/>
+    <w:abstractNumId w:val="30"/>
   </w:num>
   <w:num w:numId="7">
     <w:abstractNumId w:val="3"/>
   </w:num>
   <w:num w:numId="8">
-    <w:abstractNumId w:val="7"/>
+    <w:abstractNumId w:val="8"/>
   </w:num>
   <w:num w:numId="9">
-    <w:abstractNumId w:val="22"/>
+    <w:abstractNumId w:val="23"/>
   </w:num>
   <w:num w:numId="10">
-    <w:abstractNumId w:val="12"/>
+    <w:abstractNumId w:val="13"/>
     <w:lvlOverride w:ilvl="0">
       <w:startOverride w:val="1"/>
     </w:lvlOverride>
@@ -6905,94 +7920,97 @@
     </w:lvlOverride>
   </w:num>
   <w:num w:numId="11">
-    <w:abstractNumId w:val="4"/>
+    <w:abstractNumId w:val="5"/>
   </w:num>
   <w:num w:numId="12">
-    <w:abstractNumId w:val="18"/>
+    <w:abstractNumId w:val="19"/>
   </w:num>
   <w:num w:numId="13">
     <w:abstractNumId w:val="1"/>
   </w:num>
   <w:num w:numId="14">
+    <w:abstractNumId w:val="29"/>
+  </w:num>
+  <w:num w:numId="15">
+    <w:abstractNumId w:val="10"/>
+  </w:num>
+  <w:num w:numId="16">
+    <w:abstractNumId w:val="34"/>
+  </w:num>
+  <w:num w:numId="17">
+    <w:abstractNumId w:val="24"/>
+  </w:num>
+  <w:num w:numId="18">
+    <w:abstractNumId w:val="38"/>
+  </w:num>
+  <w:num w:numId="19">
+    <w:abstractNumId w:val="31"/>
+  </w:num>
+  <w:num w:numId="20">
+    <w:abstractNumId w:val="18"/>
+  </w:num>
+  <w:num w:numId="21">
     <w:abstractNumId w:val="28"/>
   </w:num>
-  <w:num w:numId="15">
-    <w:abstractNumId w:val="9"/>
-  </w:num>
-  <w:num w:numId="16">
-    <w:abstractNumId w:val="33"/>
-  </w:num>
-  <w:num w:numId="17">
-    <w:abstractNumId w:val="23"/>
-  </w:num>
-  <w:num w:numId="18">
-    <w:abstractNumId w:val="37"/>
-  </w:num>
-  <w:num w:numId="19">
-    <w:abstractNumId w:val="30"/>
-  </w:num>
-  <w:num w:numId="20">
-    <w:abstractNumId w:val="17"/>
-  </w:num>
-  <w:num w:numId="21">
-    <w:abstractNumId w:val="27"/>
-  </w:num>
   <w:num w:numId="22">
-    <w:abstractNumId w:val="11"/>
+    <w:abstractNumId w:val="12"/>
   </w:num>
   <w:num w:numId="23">
-    <w:abstractNumId w:val="14"/>
+    <w:abstractNumId w:val="15"/>
   </w:num>
   <w:num w:numId="24">
     <w:abstractNumId w:val="2"/>
   </w:num>
   <w:num w:numId="25">
+    <w:abstractNumId w:val="7"/>
+  </w:num>
+  <w:num w:numId="26">
+    <w:abstractNumId w:val="16"/>
+  </w:num>
+  <w:num w:numId="27">
+    <w:abstractNumId w:val="33"/>
+  </w:num>
+  <w:num w:numId="28">
+    <w:abstractNumId w:val="17"/>
+  </w:num>
+  <w:num w:numId="29">
+    <w:abstractNumId w:val="37"/>
+  </w:num>
+  <w:num w:numId="30">
+    <w:abstractNumId w:val="20"/>
+  </w:num>
+  <w:num w:numId="31">
+    <w:abstractNumId w:val="11"/>
+  </w:num>
+  <w:num w:numId="32">
+    <w:abstractNumId w:val="32"/>
+  </w:num>
+  <w:num w:numId="33">
+    <w:abstractNumId w:val="35"/>
+  </w:num>
+  <w:num w:numId="34">
+    <w:abstractNumId w:val="22"/>
+  </w:num>
+  <w:num w:numId="35">
+    <w:abstractNumId w:val="36"/>
+  </w:num>
+  <w:num w:numId="36">
     <w:abstractNumId w:val="6"/>
   </w:num>
-  <w:num w:numId="26">
-    <w:abstractNumId w:val="15"/>
-  </w:num>
-  <w:num w:numId="27">
-    <w:abstractNumId w:val="32"/>
-  </w:num>
-  <w:num w:numId="28">
-    <w:abstractNumId w:val="16"/>
-  </w:num>
-  <w:num w:numId="29">
-    <w:abstractNumId w:val="36"/>
-  </w:num>
-  <w:num w:numId="30">
-    <w:abstractNumId w:val="19"/>
-  </w:num>
-  <w:num w:numId="31">
-    <w:abstractNumId w:val="10"/>
-  </w:num>
-  <w:num w:numId="32">
-    <w:abstractNumId w:val="31"/>
-  </w:num>
-  <w:num w:numId="33">
-    <w:abstractNumId w:val="34"/>
-  </w:num>
-  <w:num w:numId="34">
+  <w:num w:numId="37">
     <w:abstractNumId w:val="21"/>
   </w:num>
-  <w:num w:numId="35">
-    <w:abstractNumId w:val="35"/>
-  </w:num>
-  <w:num w:numId="36">
-    <w:abstractNumId w:val="5"/>
-  </w:num>
-  <w:num w:numId="37">
-    <w:abstractNumId w:val="20"/>
-  </w:num>
   <w:num w:numId="38">
-    <w:abstractNumId w:val="13"/>
+    <w:abstractNumId w:val="14"/>
   </w:num>
   <w:num w:numId="39">
-    <w:abstractNumId w:val="26"/>
+    <w:abstractNumId w:val="27"/>
   </w:num>
   <w:num w:numId="40">
-    <w:abstractNumId w:val="39"/>
+    <w:abstractNumId w:val="40"/>
+  </w:num>
+  <w:num w:numId="41">
+    <w:abstractNumId w:val="4"/>
   </w:num>
 </w:numbering>
 </file>
@@ -7390,7 +8408,7 @@
   <w:style w:type="paragraph" w:default="1" w:styleId="Normal">
     <w:name w:val="Normal"/>
     <w:qFormat/>
-    <w:rsid w:val="008063E1"/>
+    <w:rsid w:val="00F02CC0"/>
     <w:pPr>
       <w:spacing w:before="80" w:after="120"/>
     </w:pPr>
@@ -7514,6 +8532,7 @@
   <w:style w:type="character" w:default="1" w:styleId="DefaultParagraphFont">
     <w:name w:val="Default Paragraph Font"/>
     <w:uiPriority w:val="1"/>
+    <w:semiHidden/>
     <w:unhideWhenUsed/>
   </w:style>
   <w:style w:type="table" w:default="1" w:styleId="TableNormal">
@@ -8145,7 +9164,7 @@
 </file>
 
 <file path=customXml/itemProps1.xml><?xml version="1.0" encoding="utf-8"?>
-<ds:datastoreItem xmlns:ds="http://schemas.openxmlformats.org/officeDocument/2006/customXml" ds:itemID="{13C4D255-2382-4B75-8447-67E4DD7545EC}">
+<ds:datastoreItem xmlns:ds="http://schemas.openxmlformats.org/officeDocument/2006/customXml" ds:itemID="{7E04F9B8-E449-47A1-8FF2-2A6519796DDC}">
   <ds:schemaRefs>
     <ds:schemaRef ds:uri="http://schemas.openxmlformats.org/officeDocument/2006/bibliography"/>
   </ds:schemaRefs>

</xml_diff>